<commit_message>
updates to css / html / js
</commit_message>
<xml_diff>
--- a/web-app/saved_files/output.docx
+++ b/web-app/saved_files/output.docx
@@ -25,7 +25,19 @@
         <w:t xml:space="preserve"> </w:t>
       </w:r>
       <w:r>
-        <w:t xml:space="preserve">voorbeeldtitel</w:t>
+        <w:t xml:space="preserve">Voorbeeld</w:t>
+      </w:r>
+      <w:r>
+        <w:t xml:space="preserve"> </w:t>
+      </w:r>
+      <w:r>
+        <w:t xml:space="preserve">van</w:t>
+      </w:r>
+      <w:r>
+        <w:t xml:space="preserve"> </w:t>
+      </w:r>
+      <w:r>
+        <w:t xml:space="preserve">tekst</w:t>
       </w:r>
     </w:p>
     <w:p>
@@ -33,16 +45,16 @@
         <w:pStyle w:val="Date"/>
       </w:pPr>
       <w:r>
-        <w:t xml:space="preserve">2023-04-28</w:t>
-      </w:r>
-    </w:p>
-    <w:bookmarkStart w:id="20" w:name="Xc945cd36d8b93f3652590e2518969d6670d3b1f"/>
+        <w:t xml:space="preserve">2023-04-29</w:t>
+      </w:r>
+    </w:p>
+    <w:bookmarkStart w:id="20" w:name="inleiding"/>
     <w:p>
       <w:pPr>
         <w:pStyle w:val="Heading2"/>
       </w:pPr>
       <w:r>
-        <w:t xml:space="preserve">Controle- en handhavingsmechanismen onder druk :</w:t>
+        <w:t xml:space="preserve">Inleiding</w:t>
       </w:r>
     </w:p>
     <w:p>
@@ -50,7 +62,61 @@
         <w:pStyle w:val="FirstParagraph"/>
       </w:pPr>
       <w:r>
-        <w:t xml:space="preserve">Algoritmische systemen gebruiken op regels gebaseerde algoritmen om gegevens te classificeren, op te slaan en te zoeken.’Bovendien gebruiken ze machine-learning-algoritmen om patronen in big data-sets te voorspellen’, zegt het bedrijf.’Socio-technische ontwikkelingen’ zijn</w:t>
+        <w:t xml:space="preserve">Pensioenbedrag % vervangingsratio gewogen gemiddeld jaarlijks arbeidsinkomen. Loopbaanlengte bepaald door overheid. Gewicht stijgt met leeftijd. Hoog gewicht op latere leeftijd, gering op jonge leeftijd.</w:t>
+      </w:r>
+    </w:p>
+    <w:bookmarkEnd w:id="20"/>
+    <w:bookmarkStart w:id="21" w:name="hoofdstuk-1"/>
+    <w:p>
+      <w:pPr>
+        <w:pStyle w:val="Heading2"/>
+      </w:pPr>
+      <w:r>
+        <w:t xml:space="preserve">Hoofdstuk 1</w:t>
+      </w:r>
+    </w:p>
+    <w:p>
+      <w:pPr>
+        <w:pStyle w:val="FirstParagraph"/>
+      </w:pPr>
+      <w:r>
+        <w:t xml:space="preserve">Pensioenuitgaven stijgen 10,7% 2021 naar 13,5% 2050, 13,6% 2070 (zie Figuur 1). 15 miljard euro vandaag. Grootste stijging bij werknemers privésector. Context: nood investeringen infrastructuur, verduurzaming, klimaatverandering, gezondheidszorg, defensie. Uitdaging niet nieuw.</w:t>
+      </w:r>
+    </w:p>
+    <w:bookmarkEnd w:id="21"/>
+    <w:bookmarkStart w:id="22" w:name="demografische-druk"/>
+    <w:p>
+      <w:pPr>
+        <w:pStyle w:val="Heading2"/>
+      </w:pPr>
+      <w:r>
+        <w:t xml:space="preserve">Demografische druk</w:t>
+      </w:r>
+    </w:p>
+    <w:p>
+      <w:pPr>
+        <w:pStyle w:val="FirstParagraph"/>
+      </w:pPr>
+      <w:r>
+        <w:t xml:space="preserve">Onder 3e doelstelling: hervorming inkomens-welvaartsongelijkheid niet toenemen, maar terugdringen. Verhogen pensioenleeftijd dient 1e/2e doelstelling, maar gaat tegen 3e. Verhogen minimumpensioen dient 3e, maar gaat tegen 1e/2e.</w:t>
+      </w:r>
+    </w:p>
+    <w:bookmarkEnd w:id="22"/>
+    <w:bookmarkStart w:id="23" w:name="resultaten"/>
+    <w:p>
+      <w:pPr>
+        <w:pStyle w:val="Heading2"/>
+      </w:pPr>
+      <w:r>
+        <w:t xml:space="preserve">Resultaten</w:t>
+      </w:r>
+    </w:p>
+    <w:p>
+      <w:pPr>
+        <w:pStyle w:val="FirstParagraph"/>
+      </w:pPr>
+      <w:r>
+        <w:t xml:space="preserve">Inzicht rapporteert resultaten onderzoek</w:t>
       </w:r>
       <w:r>
         <w:t xml:space="preserve"> </w:t>
@@ -59,7 +125,7 @@
         <w:t xml:space="preserve">‘</w:t>
       </w:r>
       <w:r>
-        <w:t xml:space="preserve">sociaal-politieke ontwikkelingen</w:t>
+        <w:t xml:space="preserve">optimaal</w:t>
       </w:r>
       <w:r>
         <w:t xml:space="preserve">’</w:t>
@@ -68,38 +134,17 @@
         <w:t xml:space="preserve"> </w:t>
       </w:r>
       <w:r>
-        <w:t xml:space="preserve">“</w:t>
-      </w:r>
-      <w:r>
-        <w:t xml:space="preserve">Ondanks de toegenomen voorschriften lijkt dit het gebruik ervan eerder te stimuleren</w:t>
-      </w:r>
-      <w:r>
-        <w:t xml:space="preserve">”</w:t>
-      </w:r>
-      <w:r>
-        <w:t xml:space="preserve">, zegt hij.”Het lijkt een goede zaak te zijn,” voegt hij eraan toe.”Ik denk dat het goed is voor het land.”</w:t>
-      </w:r>
-      <w:r>
-        <w:t xml:space="preserve">“</w:t>
-      </w:r>
-      <w:r>
-        <w:t xml:space="preserve">Het is geweldig voor de wereld</w:t>
-      </w:r>
-      <w:r>
-        <w:t xml:space="preserve">”</w:t>
-      </w:r>
-      <w:r>
-        <w:t xml:space="preserve">, concludeert hij.”We gaan het steeds meer gebruiken”</w:t>
-      </w:r>
-    </w:p>
-    <w:bookmarkEnd w:id="20"/>
-    <w:bookmarkStart w:id="21" w:name="X8f901dbf6e4f20a46e71b73dd7629e5cdf51dc6"/>
+        <w:t xml:space="preserve">pensioenhervorming drie doelstellingen. Fundamenteel economisch, met aandacht gedragswelvaartseffecten demografie pensioenbeleid. Perspectief werknemers bedrijven privésector. Voordeel scherpere analyse, maar beperkingen. Geen uitspraken conclusies ambtenarenpensioen, zware beroepen.</w:t>
+      </w:r>
+    </w:p>
+    <w:bookmarkEnd w:id="23"/>
+    <w:bookmarkStart w:id="24" w:name="methodologie"/>
     <w:p>
       <w:pPr>
         <w:pStyle w:val="Heading2"/>
       </w:pPr>
       <w:r>
-        <w:t xml:space="preserve">Er wordt een systeem opgezet om autonome AI-toepassingen met hoog risico te registreren in openbare databank .</w:t>
+        <w:t xml:space="preserve">Methodologie</w:t>
       </w:r>
     </w:p>
     <w:p>
@@ -107,41 +152,17 @@
         <w:pStyle w:val="FirstParagraph"/>
       </w:pPr>
       <w:r>
-        <w:t xml:space="preserve">“</w:t>
-      </w:r>
-      <w:r>
-        <w:t xml:space="preserve">De verordening schiet ook tekort aan een democratisch niveau, omdat burgers of middenveld niet bij deze mechanismen betrokken zijn</w:t>
-      </w:r>
-      <w:r>
-        <w:t xml:space="preserve">”</w:t>
-      </w:r>
-      <w:r>
-        <w:t xml:space="preserve">, zegt het rapport.”De manier waarop deze beoordelingen in concrete termen worden toegepast en onderhouden, blijft vaag”, voegt het eraan toe.”Dit vereist een fundamentele verschuiving in het denken over onrechtvaardigheid en administratie AI,” voegt het rapport eraan toe.</w:t>
-      </w:r>
-      <w:r>
-        <w:t xml:space="preserve"> </w:t>
-      </w:r>
-      <w:r>
-        <w:t xml:space="preserve">“</w:t>
-      </w:r>
-      <w:r>
-        <w:t xml:space="preserve">De verordening schiet ook tekort aan een democratisch niveau, omdat burgers of middenveld niet bij deze mechanismen betrokken zijn</w:t>
-      </w:r>
-      <w:r>
-        <w:t xml:space="preserve">”</w:t>
-      </w:r>
-      <w:r>
-        <w:t xml:space="preserve">, zegt het rapport.”De manier waarop deze beoordelingen in concrete termen worden toegepast en onderhouden, blijft vaag”, voegt het eraan toe.”Dit vereist een fundamentele verschuiving in het denken over onrechtvaardigheid en administratie AI,” voegt het rapport eraan toe.</w:t>
-      </w:r>
-    </w:p>
-    <w:bookmarkEnd w:id="21"/>
-    <w:bookmarkStart w:id="22" w:name="Xb074f9833f31fc75673f9c398ab90d17bf9454a"/>
+        <w:t xml:space="preserve">Groei technologie voet vooropgesteld toekomst. Prognoses SCvV 2022 minder gunstig dan 2016. Pensioensysteem meer onder druk dan gedacht. Effecten alternatieve projecties ingeschat door Federaal Planbureau en Studiecommissie Vergrijzing 2016.</w:t>
+      </w:r>
+    </w:p>
+    <w:bookmarkEnd w:id="24"/>
+    <w:bookmarkStart w:id="25" w:name="beleidsparameters"/>
     <w:p>
       <w:pPr>
         <w:pStyle w:val="Heading2"/>
       </w:pPr>
       <w:r>
-        <w:t xml:space="preserve">Om deze visie te verzoenen met het politie- en justitie-apparaat dat vraagt naar steeds grootschaligere surveillance samenwerken de private sector , moet politieopdracht herdacht worden op een relationele manier als beschermen van collectieve veiligheid .</w:t>
+        <w:t xml:space="preserve">Beleidsparameters</w:t>
       </w:r>
     </w:p>
     <w:p>
@@ -149,25 +170,190 @@
         <w:pStyle w:val="FirstParagraph"/>
       </w:pPr>
       <w:r>
-        <w:t xml:space="preserve">Encryptie is</w:t>
-      </w:r>
-      <w:r>
-        <w:t xml:space="preserve"> </w:t>
-      </w:r>
-      <w:r>
-        <w:t xml:space="preserve">‘</w:t>
-      </w:r>
-      <w:r>
-        <w:t xml:space="preserve">cruciaal om de mensenrechten en de meest kwetsbare in de samenleving te beschermen</w:t>
-      </w:r>
-      <w:r>
-        <w:t xml:space="preserve">’</w:t>
-      </w:r>
-      <w:r>
-        <w:t xml:space="preserve">, zegt ze.’Veiligheid is meer dan bescherming tegen alleen criminaliteit, maar ook niet het doel van discriminatie die intimidatie heeft, heeft geweld en onevenredige controle de overheid,’ voegt ze eraan toe.’Bovendien is codering cruciaal voor protecthuman -rechten’</w:t>
-      </w:r>
-    </w:p>
-    <w:bookmarkEnd w:id="22"/>
+        <w:t xml:space="preserve">Individuen kiezen elke periode rationeel hoeveel uren ze werken tot ze pensioenleeftijd bereiken. Ze kiezen ook hoeveel ze sparen en consumeren. Jonge individuen met gemiddelde of hoge aangeboren aanleg voor studie beslissen hoeveel tijd ze besteden aan hoger onderwijs en menselijk kapitaal. Hoe hoger de aanleg, hoe meer studie-inspanningen renderen. Individuen zonder aanleg of met meer kansen voor hoger onderwijs werken vanaf 18 jaar.</w:t>
+      </w:r>
+    </w:p>
+    <w:bookmarkEnd w:id="25"/>
+    <w:bookmarkStart w:id="26" w:name="productie"/>
+    <w:p>
+      <w:pPr>
+        <w:pStyle w:val="Heading2"/>
+      </w:pPr>
+      <w:r>
+        <w:t xml:space="preserve">Productie</w:t>
+      </w:r>
+    </w:p>
+    <w:p>
+      <w:pPr>
+        <w:pStyle w:val="FirstParagraph"/>
+      </w:pPr>
+      <w:r>
+        <w:t xml:space="preserve">Test relevantie model benaderen werkelijkheid buiten referentieperiode. Devriendt Heylen (2020) vinden dit geval. Model slagen hoge mate repliceren feitelijke verloop cruciale macro-economische variabelen 1960-2014: afhankelijkheidsratio ouderen, groei BBP per capita, gemiddeld aantal gewerkte uren persoon actieve leeftijd, kapitaal-output verhouding, deelname hoger onderwijs, Gini-coëfficiënt voor belastingen transfers als indicator inkomensongelijkheid. Model slagen verleden benaderen, redelijk veronderstellen nuttig schatten toekomst.</w:t>
+      </w:r>
+    </w:p>
+    <w:bookmarkEnd w:id="26"/>
+    <w:bookmarkStart w:id="27" w:name="basissimulatie"/>
+    <w:p>
+      <w:pPr>
+        <w:pStyle w:val="Heading2"/>
+      </w:pPr>
+      <w:r>
+        <w:t xml:space="preserve">Basissimulatie</w:t>
+      </w:r>
+    </w:p>
+    <w:p>
+      <w:pPr>
+        <w:pStyle w:val="FirstParagraph"/>
+      </w:pPr>
+      <w:r>
+        <w:t xml:space="preserve">Regering Michel: verhoging pensioenleeftijd 2014, ingang 2026/2030. Geen impact op mechanismen/resultaten. Conclusies relevant voor hervorming 2023. Overheidsschuld % bbp constant. Consumptiebelastingvoet aangepast.</w:t>
+      </w:r>
+    </w:p>
+    <w:bookmarkEnd w:id="27"/>
+    <w:bookmarkStart w:id="28" w:name="belastingvoet"/>
+    <w:p>
+      <w:pPr>
+        <w:pStyle w:val="Heading2"/>
+      </w:pPr>
+      <w:r>
+        <w:t xml:space="preserve">Belastingvoet</w:t>
+      </w:r>
+    </w:p>
+    <w:p>
+      <w:pPr>
+        <w:pStyle w:val="FirstParagraph"/>
+      </w:pPr>
+      <w:r>
+        <w:t xml:space="preserve">Basisscenario: geen hervorming. Toont waarschijnlijk verloop Belgische economie zonder pensioenhervormingen. Belangrijke conclusies:</w:t>
+      </w:r>
+    </w:p>
+    <w:bookmarkEnd w:id="28"/>
+    <w:bookmarkStart w:id="29" w:name="pensioenuitgaven"/>
+    <w:p>
+      <w:pPr>
+        <w:pStyle w:val="Heading2"/>
+      </w:pPr>
+      <w:r>
+        <w:t xml:space="preserve">Pensioenuitgaven</w:t>
+      </w:r>
+    </w:p>
+    <w:p>
+      <w:pPr>
+        <w:pStyle w:val="FirstParagraph"/>
+      </w:pPr>
+      <w:r>
+        <w:t xml:space="preserve">Afname beroepsbevolking als % totale bevolking. Productie gespreid over grotere groep, minder per capita. Afname beroepsbevolking = minder interessant investeringsklimaat. Gebrek werknemers ondermijnt rendabiliteit vast kapitaal.</w:t>
+      </w:r>
+    </w:p>
+    <w:bookmarkEnd w:id="29"/>
+    <w:bookmarkStart w:id="30" w:name="levensverwachting"/>
+    <w:p>
+      <w:pPr>
+        <w:pStyle w:val="Heading2"/>
+      </w:pPr>
+      <w:r>
+        <w:t xml:space="preserve">Levensverwachting</w:t>
+      </w:r>
+    </w:p>
+    <w:p>
+      <w:pPr>
+        <w:pStyle w:val="FirstParagraph"/>
+      </w:pPr>
+      <w:r>
+        <w:t xml:space="preserve">Net slagen positieve gedragseffecten demografische verandering in om aanwezigheid productiever arbeid interessanter land investeren. Vergrijzing krachtige ongelijkheidseffecten genereren. Individuen aanleg, kansen hogere studies reageren verwachte langere levensduur door investeren menselijk kapitaal, resulterend lonen. Gezien mensen weinig aanleg, kansen hoger onderwijs succesmodel niet kunnen repliceren, neemt loon- vermogensongelijkheid toe door vergrijzing. Laagopgeleiden andere keuze dan snoeien vrije tijd meer werken om ervoor zorgen voldoende sparen pensioen.</w:t>
+      </w:r>
+    </w:p>
+    <w:bookmarkEnd w:id="30"/>
+    <w:bookmarkStart w:id="31" w:name="beleidsinterventie"/>
+    <w:p>
+      <w:pPr>
+        <w:pStyle w:val="Heading2"/>
+      </w:pPr>
+      <w:r>
+        <w:t xml:space="preserve">Beleidsinterventie</w:t>
+      </w:r>
+    </w:p>
+    <w:p>
+      <w:pPr>
+        <w:pStyle w:val="FirstParagraph"/>
+      </w:pPr>
+      <w:r>
+        <w:t xml:space="preserve">Maken pensioengerechtigde groep kleiner. Trekken pensioenleeftijd. Verlagen pensioenuitkering per persoon. Verlagen vervangingsratio. Pensioenuitkering afneemt als % gemiddeld jaarlijks arbeidsinkomen.</w:t>
+      </w:r>
+    </w:p>
+    <w:bookmarkEnd w:id="31"/>
+    <w:bookmarkStart w:id="32" w:name="impact"/>
+    <w:p>
+      <w:pPr>
+        <w:pStyle w:val="Heading2"/>
+      </w:pPr>
+      <w:r>
+        <w:t xml:space="preserve">Impact</w:t>
+      </w:r>
+    </w:p>
+    <w:p>
+      <w:pPr>
+        <w:pStyle w:val="FirstParagraph"/>
+      </w:pPr>
+      <w:r>
+        <w:t xml:space="preserve">Leiden. Figuur 3 schetst verwachte verloop belangrijke macro-economische variabelen. Eerder gezegd, basisscenario toont effecten demografische verandering zonder ingrepen pensioensysteem. Merken op, beide figuren ook simulatieresultaten twee meer omvattende hervormingen later besproken. Voorlopig genegeerd.</w:t>
+      </w:r>
+    </w:p>
+    <w:bookmarkEnd w:id="32"/>
+    <w:bookmarkStart w:id="33" w:name="hervorming"/>
+    <w:p>
+      <w:pPr>
+        <w:pStyle w:val="Heading2"/>
+      </w:pPr>
+      <w:r>
+        <w:t xml:space="preserve">Hervorming</w:t>
+      </w:r>
+    </w:p>
+    <w:p>
+      <w:pPr>
+        <w:pStyle w:val="FirstParagraph"/>
+      </w:pPr>
+      <w:r>
+        <w:t xml:space="preserve">Arbeid + menselijk kapitaal: positief effect op fysieke kapitaalstock. Gunstig voor arbeidsproductiviteit. Geen toename jaarlijkse uren paneel D bij lage aangeboren aanleg/weinig kansen. Oudere leeftijd meer werken, jongere minder. Geen positieve wisselwerking studie/werk.</w:t>
+      </w:r>
+    </w:p>
+    <w:bookmarkEnd w:id="33"/>
+    <w:bookmarkStart w:id="34" w:name="effecten"/>
+    <w:p>
+      <w:pPr>
+        <w:pStyle w:val="Heading2"/>
+      </w:pPr>
+      <w:r>
+        <w:t xml:space="preserve">Effecten</w:t>
+      </w:r>
+    </w:p>
+    <w:p>
+      <w:pPr>
+        <w:pStyle w:val="FirstParagraph"/>
+      </w:pPr>
+      <w:r>
+        <w:t xml:space="preserve">4 gekozen generaties vergelijken. Van links naar rechts: gepensioneerden, 40-42 jaar, 18-20 jaar, toekomstige generatie. Elke generatie: hoge/lage aanleg voor hoger onderwijs. Positief: welvaartswinst, negatief: verlies. Verhoging pensioenleeftijd verkiezen boven vermindering vervangingsratio.</w:t>
+      </w:r>
+    </w:p>
+    <w:bookmarkEnd w:id="34"/>
+    <w:bookmarkStart w:id="35" w:name="test"/>
+    <w:p>
+      <w:pPr>
+        <w:pStyle w:val="Heading2"/>
+      </w:pPr>
+      <w:r>
+        <w:t xml:space="preserve">Test</w:t>
+      </w:r>
+    </w:p>
+    <w:p>
+      <w:pPr>
+        <w:pStyle w:val="FirstParagraph"/>
+      </w:pPr>
+      <w:r>
+        <w:t xml:space="preserve">Geen tekorten financieren door hogere overheidsdotatie uit algemene middelen. Verhoging consumptiebelasting voor financiering. Hogere sociale bijdrage voor werkenden, lager pensioen voor gepensioneerden. Onzekerheid over toekomstig pensioen, hogere belastingen op arbeid.</w:t>
+      </w:r>
+    </w:p>
+    <w:bookmarkEnd w:id="35"/>
     <w:sectPr/>
   </w:body>
 </w:document>

</xml_diff>

<commit_message>
adjustments for document generation
</commit_message>
<xml_diff>
--- a/web-app/saved_files/output.docx
+++ b/web-app/saved_files/output.docx
@@ -7,37 +7,7 @@
         <w:pStyle w:val="Title"/>
       </w:pPr>
       <w:r>
-        <w:t xml:space="preserve">Simplified</w:t>
-      </w:r>
-      <w:r>
-        <w:t xml:space="preserve"> </w:t>
-      </w:r>
-      <w:r>
-        <w:t xml:space="preserve">version</w:t>
-      </w:r>
-      <w:r>
-        <w:t xml:space="preserve"> </w:t>
-      </w:r>
-      <w:r>
-        <w:t xml:space="preserve">of</w:t>
-      </w:r>
-      <w:r>
-        <w:t xml:space="preserve"> </w:t>
-      </w:r>
-      <w:r>
-        <w:t xml:space="preserve">Voorbeeld</w:t>
-      </w:r>
-      <w:r>
-        <w:t xml:space="preserve"> </w:t>
-      </w:r>
-      <w:r>
-        <w:t xml:space="preserve">van</w:t>
-      </w:r>
-      <w:r>
-        <w:t xml:space="preserve"> </w:t>
-      </w:r>
-      <w:r>
-        <w:t xml:space="preserve">tekst</w:t>
+        <w:t xml:space="preserve">titel</w:t>
       </w:r>
     </w:p>
     <w:p>
@@ -45,34 +15,332 @@
         <w:pStyle w:val="Date"/>
       </w:pPr>
       <w:r>
-        <w:t xml:space="preserve">2023-04-29</w:t>
-      </w:r>
-    </w:p>
-    <w:bookmarkStart w:id="20" w:name="inleiding"/>
-    <w:p>
-      <w:pPr>
-        <w:pStyle w:val="Heading2"/>
-      </w:pPr>
-      <w:r>
-        <w:t xml:space="preserve">Inleiding</w:t>
+        <w:t xml:space="preserve">2023-04-30</w:t>
       </w:r>
     </w:p>
     <w:p>
+      <w:r>
+        <w:pict>
+          <v:rect style="width:0;height:1.5pt" o:hralign="center" o:hrstd="t" o:hr="t"/>
+        </w:pict>
+      </w:r>
+    </w:p>
+    <w:bookmarkStart w:id="25" w:name="glossary"/>
+    <w:p>
+      <w:pPr>
+        <w:pStyle w:val="Heading1"/>
+      </w:pPr>
+      <w:r>
+        <w:t xml:space="preserve">Glossary</w:t>
+      </w:r>
+    </w:p>
+    <w:tbl>
+      <w:tblPr>
+        <w:tblStyle w:val="Table"/>
+        <w:tblW w:type="auto" w:w="0"/>
+        <w:tblLook w:firstRow="1" w:lastRow="0" w:firstColumn="0" w:lastColumn="0" w:noHBand="0" w:noVBand="0" w:val="0020"/>
+        <w:jc w:val="start"/>
+      </w:tblPr>
+      <w:tblGrid>
+        <w:gridCol w:w="2640"/>
+        <w:gridCol w:w="2640"/>
+        <w:gridCol w:w="2640"/>
+      </w:tblGrid>
+      <w:tr>
+        <w:trPr>
+          <w:tblHeader w:val="true"/>
+        </w:trPr>
+        <w:tc>
+          <w:tcPr/>
+          <w:p>
+            <w:pPr>
+              <w:pStyle w:val="Compact"/>
+              <w:jc w:val="left"/>
+            </w:pPr>
+            <w:r>
+              <w:t xml:space="preserve">Woord</w:t>
+            </w:r>
+          </w:p>
+        </w:tc>
+        <w:tc>
+          <w:tcPr/>
+          <w:p>
+            <w:pPr>
+              <w:pStyle w:val="Compact"/>
+              <w:jc w:val="left"/>
+            </w:pPr>
+            <w:r>
+              <w:t xml:space="preserve">Soort</w:t>
+            </w:r>
+          </w:p>
+        </w:tc>
+        <w:tc>
+          <w:tcPr/>
+          <w:p>
+            <w:pPr>
+              <w:pStyle w:val="Compact"/>
+              <w:jc w:val="left"/>
+            </w:pPr>
+            <w:r>
+              <w:t xml:space="preserve">Definitie</w:t>
+            </w:r>
+          </w:p>
+        </w:tc>
+      </w:tr>
+      <w:tr>
+        <w:tc>
+          <w:tcPr/>
+          <w:p>
+            <w:pPr>
+              <w:pStyle w:val="Compact"/>
+              <w:jc w:val="left"/>
+            </w:pPr>
+            <w:r>
+              <w:t xml:space="preserve">handhavingsmechanismen</w:t>
+            </w:r>
+          </w:p>
+        </w:tc>
+        <w:tc>
+          <w:tcPr/>
+          <w:p>
+            <w:pPr>
+              <w:pStyle w:val="Compact"/>
+              <w:jc w:val="left"/>
+            </w:pPr>
+            <w:r>
+              <w:t xml:space="preserve">NOUN</w:t>
+            </w:r>
+          </w:p>
+        </w:tc>
+        <w:tc>
+          <w:tcPr/>
+          <w:p>
+            <w:pPr>
+              <w:pStyle w:val="Compact"/>
+              <w:jc w:val="left"/>
+            </w:pPr>
+            <w:r>
+              <w:t xml:space="preserve">Enforcement mechanisms.</w:t>
+            </w:r>
+          </w:p>
+        </w:tc>
+      </w:tr>
+      <w:tr>
+        <w:tc>
+          <w:tcPr/>
+          <w:p>
+            <w:pPr>
+              <w:pStyle w:val="Compact"/>
+              <w:jc w:val="left"/>
+            </w:pPr>
+            <w:r>
+              <w:t xml:space="preserve">algoritmen</w:t>
+            </w:r>
+          </w:p>
+        </w:tc>
+        <w:tc>
+          <w:tcPr/>
+          <w:p>
+            <w:pPr>
+              <w:pStyle w:val="Compact"/>
+              <w:jc w:val="left"/>
+            </w:pPr>
+            <w:r>
+              <w:t xml:space="preserve">NOUN</w:t>
+            </w:r>
+          </w:p>
+        </w:tc>
+        <w:tc>
+          <w:tcPr/>
+          <w:p>
+            <w:pPr>
+              <w:pStyle w:val="Compact"/>
+              <w:jc w:val="left"/>
+            </w:pPr>
+            <w:r>
+              <w:t xml:space="preserve">systeem voor berekeningen maken</w:t>
+            </w:r>
+          </w:p>
+        </w:tc>
+      </w:tr>
+      <w:tr>
+        <w:tc>
+          <w:tcPr/>
+          <w:p>
+            <w:pPr>
+              <w:pStyle w:val="Compact"/>
+              <w:jc w:val="left"/>
+            </w:pPr>
+            <w:r>
+              <w:t xml:space="preserve">fragmentatie</w:t>
+            </w:r>
+          </w:p>
+        </w:tc>
+        <w:tc>
+          <w:tcPr/>
+          <w:p>
+            <w:pPr>
+              <w:pStyle w:val="Compact"/>
+              <w:jc w:val="left"/>
+            </w:pPr>
+            <w:r>
+              <w:t xml:space="preserve">NOUN</w:t>
+            </w:r>
+          </w:p>
+        </w:tc>
+        <w:tc>
+          <w:tcPr/>
+          <w:p>
+            <w:pPr>
+              <w:pStyle w:val="Compact"/>
+              <w:jc w:val="left"/>
+            </w:pPr>
+            <w:r>
+              <w:t xml:space="preserve">Definitie kon niet gevonden worden.</w:t>
+            </w:r>
+          </w:p>
+        </w:tc>
+      </w:tr>
+      <w:tr>
+        <w:tc>
+          <w:tcPr/>
+          <w:p>
+            <w:pPr>
+              <w:pStyle w:val="Compact"/>
+              <w:jc w:val="left"/>
+            </w:pPr>
+            <w:r>
+              <w:t xml:space="preserve">algoritmische</w:t>
+            </w:r>
+          </w:p>
+        </w:tc>
+        <w:tc>
+          <w:tcPr/>
+          <w:p>
+            <w:pPr>
+              <w:pStyle w:val="Compact"/>
+              <w:jc w:val="left"/>
+            </w:pPr>
+            <w:r>
+              <w:t xml:space="preserve">ADJ</w:t>
+            </w:r>
+          </w:p>
+        </w:tc>
+        <w:tc>
+          <w:tcPr/>
+          <w:p>
+            <w:pPr>
+              <w:pStyle w:val="Compact"/>
+              <w:jc w:val="left"/>
+            </w:pPr>
+            <w:r>
+              <w:t xml:space="preserve">Algorithmic.</w:t>
+            </w:r>
+          </w:p>
+        </w:tc>
+      </w:tr>
+      <w:tr>
+        <w:tc>
+          <w:tcPr/>
+          <w:p>
+            <w:pPr>
+              <w:pStyle w:val="Compact"/>
+              <w:jc w:val="left"/>
+            </w:pPr>
+            <w:r>
+              <w:t xml:space="preserve">mensenrechten</w:t>
+            </w:r>
+          </w:p>
+        </w:tc>
+        <w:tc>
+          <w:tcPr/>
+          <w:p>
+            <w:pPr>
+              <w:pStyle w:val="Compact"/>
+              <w:jc w:val="left"/>
+            </w:pPr>
+            <w:r>
+              <w:t xml:space="preserve">NOUN</w:t>
+            </w:r>
+          </w:p>
+        </w:tc>
+        <w:tc>
+          <w:tcPr/>
+          <w:p>
+            <w:pPr>
+              <w:pStyle w:val="Compact"/>
+              <w:jc w:val="left"/>
+            </w:pPr>
+            <w:r>
+              <w:t xml:space="preserve">basisrechten van alle mensen</w:t>
+            </w:r>
+          </w:p>
+        </w:tc>
+      </w:tr>
+      <w:tr>
+        <w:tc>
+          <w:tcPr/>
+          <w:p>
+            <w:pPr>
+              <w:pStyle w:val="Compact"/>
+              <w:jc w:val="left"/>
+            </w:pPr>
+            <w:r>
+              <w:t xml:space="preserve">Transparantie</w:t>
+            </w:r>
+          </w:p>
+        </w:tc>
+        <w:tc>
+          <w:tcPr/>
+          <w:p>
+            <w:pPr>
+              <w:pStyle w:val="Compact"/>
+              <w:jc w:val="left"/>
+            </w:pPr>
+            <w:r>
+              <w:t xml:space="preserve">NOUN</w:t>
+            </w:r>
+          </w:p>
+        </w:tc>
+        <w:tc>
+          <w:tcPr/>
+          <w:p>
+            <w:pPr>
+              <w:pStyle w:val="Compact"/>
+              <w:jc w:val="left"/>
+            </w:pPr>
+            <w:r>
+              <w:t xml:space="preserve">doorzichtbaarheid.</w:t>
+            </w:r>
+          </w:p>
+        </w:tc>
+      </w:tr>
+    </w:tbl>
+    <w:bookmarkStart w:id="20" w:name="titel-8"/>
+    <w:p>
+      <w:pPr>
+        <w:pStyle w:val="Heading2"/>
+      </w:pPr>
+      <w:r>
+        <w:t xml:space="preserve">titel 8</w:t>
+      </w:r>
+    </w:p>
+    <w:p>
       <w:pPr>
         <w:pStyle w:val="FirstParagraph"/>
       </w:pPr>
       <w:r>
-        <w:t xml:space="preserve">Pensioenbedrag % vervangingsratio gewogen gemiddeld jaarlijks arbeidsinkomen. Loopbaanlengte bepaald door overheid. Gewicht stijgt met leeftijd. Hoog gewicht op latere leeftijd, gering op jonge leeftijd.</w:t>
+        <w:t xml:space="preserve">Controle- en handhavingsmechanismen staan onder druk door de snelle socio-technische ontwikkelingen. Algoritmische systemen maken gebruik van regels gebaseerde algoritmen om gegevens te classificeren, opslaan, combineren en doorzoeken. Daarnaast gebruiken ze machine-lerende algoritmen om patronen in grote datasets te voorspellen. Ondanks de toegenomen regelgeving lijkt dit het gebruik van deze systemen te stimuleren.</w:t>
       </w:r>
     </w:p>
     <w:bookmarkEnd w:id="20"/>
-    <w:bookmarkStart w:id="21" w:name="hoofdstuk-1"/>
+    <w:bookmarkStart w:id="21" w:name="titel-7"/>
     <w:p>
       <w:pPr>
         <w:pStyle w:val="Heading2"/>
       </w:pPr>
       <w:r>
-        <w:t xml:space="preserve">Hoofdstuk 1</w:t>
+        <w:t xml:space="preserve">titel 7</w:t>
       </w:r>
     </w:p>
     <w:p>
@@ -80,17 +348,17 @@
         <w:pStyle w:val="FirstParagraph"/>
       </w:pPr>
       <w:r>
-        <w:t xml:space="preserve">Pensioenuitgaven stijgen 10,7% 2021 naar 13,5% 2050, 13,6% 2070 (zie Figuur 1). 15 miljard euro vandaag. Grootste stijging bij werknemers privésector. Context: nood investeringen infrastructuur, verduurzaming, klimaatverandering, gezondheidszorg, defensie. Uitdaging niet nieuw.</w:t>
+        <w:t xml:space="preserve">De vraag of huidige controlemechanismen voldoende zijn om burgers te beschermen tegen mogelijke gevolgen van algoritmische surveillance door politie wordt opgeroepen. Er zijn drie socio-technische ontwikkelingen die druk zetten op het traditionele controle- en handhavingskader. Deze ontwikkelingen zijn fragmentatie van politiewerk, democratisering van surveillance en toename van collectieve schade en sociale gevolgen. Dit leidt tot verschuivingen van machtsverhoudingen, toename van grootschalige surveillance, discriminatie en stigmatisering. Om te bepalen of huidige controlemechanismen voldoende zijn, wordt er gekeken naar deze ontwikkelingen vanuit de lens van relationele ethiek. Hiervoor wordt het huidige juridische kader gebruikt.</w:t>
       </w:r>
     </w:p>
     <w:bookmarkEnd w:id="21"/>
-    <w:bookmarkStart w:id="22" w:name="demografische-druk"/>
+    <w:bookmarkStart w:id="22" w:name="titel-6"/>
     <w:p>
       <w:pPr>
         <w:pStyle w:val="Heading2"/>
       </w:pPr>
       <w:r>
-        <w:t xml:space="preserve">Demografische druk</w:t>
+        <w:t xml:space="preserve">titel 6</w:t>
       </w:r>
     </w:p>
     <w:p>
@@ -98,17 +366,17 @@
         <w:pStyle w:val="FirstParagraph"/>
       </w:pPr>
       <w:r>
-        <w:t xml:space="preserve">Onder 3e doelstelling: hervorming inkomens-welvaartsongelijkheid niet toenemen, maar terugdringen. Verhogen pensioenleeftijd dient 1e/2e doelstelling, maar gaat tegen 3e. Verhogen minimumpensioen dient 3e, maar gaat tegen 1e/2e.</w:t>
+        <w:t xml:space="preserve">Deze bijdrage laat zien dat de huidige regels voor gegevensbescherming en de instrumenten die daarbij worden gebruikt vaak beperkt zijn. Er wordt te weinig aandacht besteed aan het beschermen van fundamentele rechten. Daarnaast is de politie niet verplicht om DPIA’s te publiceren, waardoor publieke controle moeilijker wordt. De EU heeft intussen een voorstel voor een AI-wet gepubliceerd met twee doelen: het beschermen van fundamentele rechten van individuen tegen nadelige gevolgen van AI en het harmoniseren van de regelgeving van lidstaten.</w:t>
       </w:r>
     </w:p>
     <w:bookmarkEnd w:id="22"/>
-    <w:bookmarkStart w:id="23" w:name="resultaten"/>
+    <w:bookmarkStart w:id="23" w:name="titel-5"/>
     <w:p>
       <w:pPr>
         <w:pStyle w:val="Heading2"/>
       </w:pPr>
       <w:r>
-        <w:t xml:space="preserve">Resultaten</w:t>
+        <w:t xml:space="preserve">titel 5</w:t>
       </w:r>
     </w:p>
     <w:p>
@@ -116,35 +384,17 @@
         <w:pStyle w:val="FirstParagraph"/>
       </w:pPr>
       <w:r>
-        <w:t xml:space="preserve">Inzicht rapporteert resultaten onderzoek</w:t>
-      </w:r>
-      <w:r>
-        <w:t xml:space="preserve"> </w:t>
-      </w:r>
-      <w:r>
-        <w:t xml:space="preserve">‘</w:t>
-      </w:r>
-      <w:r>
-        <w:t xml:space="preserve">optimaal</w:t>
-      </w:r>
-      <w:r>
-        <w:t xml:space="preserve">’</w:t>
-      </w:r>
-      <w:r>
-        <w:t xml:space="preserve"> </w:t>
-      </w:r>
-      <w:r>
-        <w:t xml:space="preserve">pensioenhervorming drie doelstellingen. Fundamenteel economisch, met aandacht gedragswelvaartseffecten demografie pensioenbeleid. Perspectief werknemers bedrijven privésector. Voordeel scherpere analyse, maar beperkingen. Geen uitspraken conclusies ambtenarenpensioen, zware beroepen.</w:t>
+        <w:t xml:space="preserve">Er wordt een systeem opgezet om autonome AI-toepassingen met hoog risico te registreren in een openbare databank. Hoe deze beoordelingen precies toegepast en gehandhaafd worden, blijft echter vaag. De verordening slaagt er ook niet in om burgers of het middenveld te betrekken bij deze mechanismen. Er wordt gesuggereerd om algoritmische surveillance-controle mechanismen te herdenken door de lens van relationele ethiek. Dit vereist een fundamentele verschuiving in het denken over onrechtvaardigheid en bestuur AI.</w:t>
       </w:r>
     </w:p>
     <w:bookmarkEnd w:id="23"/>
-    <w:bookmarkStart w:id="24" w:name="methodologie"/>
+    <w:bookmarkStart w:id="24" w:name="titel-3"/>
     <w:p>
       <w:pPr>
         <w:pStyle w:val="Heading2"/>
       </w:pPr>
       <w:r>
-        <w:t xml:space="preserve">Methodologie</w:t>
+        <w:t xml:space="preserve">titel 3</w:t>
       </w:r>
     </w:p>
     <w:p>
@@ -152,208 +402,11 @@
         <w:pStyle w:val="FirstParagraph"/>
       </w:pPr>
       <w:r>
-        <w:t xml:space="preserve">Groei technologie voet vooropgesteld toekomst. Prognoses SCvV 2022 minder gunstig dan 2016. Pensioensysteem meer onder druk dan gedacht. Effecten alternatieve projecties ingeschat door Federaal Planbureau en Studiecommissie Vergrijzing 2016.</w:t>
+        <w:t xml:space="preserve">Volgens de Europese Commissie (2020) is het belangrijk om te zorgen dat technologiebedrijven verantwoordelijkheid nemen voor hun acties en dat er een evenwichtige verdeling van macht is. Er moeten controlemechanismen worden ontwikkeld om rekening te houden met de asymmetrische machtsverhoudingen en de toenemende macht van technologiebedrijven. Er moet een democratische evidence-based proportionaliteitstoets worden uitgevoerd om burgers bij de beslissingen te betrekken. Daarnaast kan er gedacht worden aan een AI-coördinatiecentrum dat beleidsdirecties, toezichthouders en uitvoeringsorganisaties structuur biedt. Om de legitimiteit van de beslissingen te behouden, moet de bevolking ook betrokken worden bij de besluitvorming. Hiervoor kunnen methoden zoals publieke debatten, openbare raadplegingen, burgerjury’s en citizen-science initiatieven worden gebruikt.</w:t>
       </w:r>
     </w:p>
     <w:bookmarkEnd w:id="24"/>
-    <w:bookmarkStart w:id="25" w:name="beleidsparameters"/>
-    <w:p>
-      <w:pPr>
-        <w:pStyle w:val="Heading2"/>
-      </w:pPr>
-      <w:r>
-        <w:t xml:space="preserve">Beleidsparameters</w:t>
-      </w:r>
-    </w:p>
-    <w:p>
-      <w:pPr>
-        <w:pStyle w:val="FirstParagraph"/>
-      </w:pPr>
-      <w:r>
-        <w:t xml:space="preserve">Individuen kiezen elke periode rationeel hoeveel uren ze werken tot ze pensioenleeftijd bereiken. Ze kiezen ook hoeveel ze sparen en consumeren. Jonge individuen met gemiddelde of hoge aangeboren aanleg voor studie beslissen hoeveel tijd ze besteden aan hoger onderwijs en menselijk kapitaal. Hoe hoger de aanleg, hoe meer studie-inspanningen renderen. Individuen zonder aanleg of met meer kansen voor hoger onderwijs werken vanaf 18 jaar.</w:t>
-      </w:r>
-    </w:p>
     <w:bookmarkEnd w:id="25"/>
-    <w:bookmarkStart w:id="26" w:name="productie"/>
-    <w:p>
-      <w:pPr>
-        <w:pStyle w:val="Heading2"/>
-      </w:pPr>
-      <w:r>
-        <w:t xml:space="preserve">Productie</w:t>
-      </w:r>
-    </w:p>
-    <w:p>
-      <w:pPr>
-        <w:pStyle w:val="FirstParagraph"/>
-      </w:pPr>
-      <w:r>
-        <w:t xml:space="preserve">Test relevantie model benaderen werkelijkheid buiten referentieperiode. Devriendt Heylen (2020) vinden dit geval. Model slagen hoge mate repliceren feitelijke verloop cruciale macro-economische variabelen 1960-2014: afhankelijkheidsratio ouderen, groei BBP per capita, gemiddeld aantal gewerkte uren persoon actieve leeftijd, kapitaal-output verhouding, deelname hoger onderwijs, Gini-coëfficiënt voor belastingen transfers als indicator inkomensongelijkheid. Model slagen verleden benaderen, redelijk veronderstellen nuttig schatten toekomst.</w:t>
-      </w:r>
-    </w:p>
-    <w:bookmarkEnd w:id="26"/>
-    <w:bookmarkStart w:id="27" w:name="basissimulatie"/>
-    <w:p>
-      <w:pPr>
-        <w:pStyle w:val="Heading2"/>
-      </w:pPr>
-      <w:r>
-        <w:t xml:space="preserve">Basissimulatie</w:t>
-      </w:r>
-    </w:p>
-    <w:p>
-      <w:pPr>
-        <w:pStyle w:val="FirstParagraph"/>
-      </w:pPr>
-      <w:r>
-        <w:t xml:space="preserve">Regering Michel: verhoging pensioenleeftijd 2014, ingang 2026/2030. Geen impact op mechanismen/resultaten. Conclusies relevant voor hervorming 2023. Overheidsschuld % bbp constant. Consumptiebelastingvoet aangepast.</w:t>
-      </w:r>
-    </w:p>
-    <w:bookmarkEnd w:id="27"/>
-    <w:bookmarkStart w:id="28" w:name="belastingvoet"/>
-    <w:p>
-      <w:pPr>
-        <w:pStyle w:val="Heading2"/>
-      </w:pPr>
-      <w:r>
-        <w:t xml:space="preserve">Belastingvoet</w:t>
-      </w:r>
-    </w:p>
-    <w:p>
-      <w:pPr>
-        <w:pStyle w:val="FirstParagraph"/>
-      </w:pPr>
-      <w:r>
-        <w:t xml:space="preserve">Basisscenario: geen hervorming. Toont waarschijnlijk verloop Belgische economie zonder pensioenhervormingen. Belangrijke conclusies:</w:t>
-      </w:r>
-    </w:p>
-    <w:bookmarkEnd w:id="28"/>
-    <w:bookmarkStart w:id="29" w:name="pensioenuitgaven"/>
-    <w:p>
-      <w:pPr>
-        <w:pStyle w:val="Heading2"/>
-      </w:pPr>
-      <w:r>
-        <w:t xml:space="preserve">Pensioenuitgaven</w:t>
-      </w:r>
-    </w:p>
-    <w:p>
-      <w:pPr>
-        <w:pStyle w:val="FirstParagraph"/>
-      </w:pPr>
-      <w:r>
-        <w:t xml:space="preserve">Afname beroepsbevolking als % totale bevolking. Productie gespreid over grotere groep, minder per capita. Afname beroepsbevolking = minder interessant investeringsklimaat. Gebrek werknemers ondermijnt rendabiliteit vast kapitaal.</w:t>
-      </w:r>
-    </w:p>
-    <w:bookmarkEnd w:id="29"/>
-    <w:bookmarkStart w:id="30" w:name="levensverwachting"/>
-    <w:p>
-      <w:pPr>
-        <w:pStyle w:val="Heading2"/>
-      </w:pPr>
-      <w:r>
-        <w:t xml:space="preserve">Levensverwachting</w:t>
-      </w:r>
-    </w:p>
-    <w:p>
-      <w:pPr>
-        <w:pStyle w:val="FirstParagraph"/>
-      </w:pPr>
-      <w:r>
-        <w:t xml:space="preserve">Net slagen positieve gedragseffecten demografische verandering in om aanwezigheid productiever arbeid interessanter land investeren. Vergrijzing krachtige ongelijkheidseffecten genereren. Individuen aanleg, kansen hogere studies reageren verwachte langere levensduur door investeren menselijk kapitaal, resulterend lonen. Gezien mensen weinig aanleg, kansen hoger onderwijs succesmodel niet kunnen repliceren, neemt loon- vermogensongelijkheid toe door vergrijzing. Laagopgeleiden andere keuze dan snoeien vrije tijd meer werken om ervoor zorgen voldoende sparen pensioen.</w:t>
-      </w:r>
-    </w:p>
-    <w:bookmarkEnd w:id="30"/>
-    <w:bookmarkStart w:id="31" w:name="beleidsinterventie"/>
-    <w:p>
-      <w:pPr>
-        <w:pStyle w:val="Heading2"/>
-      </w:pPr>
-      <w:r>
-        <w:t xml:space="preserve">Beleidsinterventie</w:t>
-      </w:r>
-    </w:p>
-    <w:p>
-      <w:pPr>
-        <w:pStyle w:val="FirstParagraph"/>
-      </w:pPr>
-      <w:r>
-        <w:t xml:space="preserve">Maken pensioengerechtigde groep kleiner. Trekken pensioenleeftijd. Verlagen pensioenuitkering per persoon. Verlagen vervangingsratio. Pensioenuitkering afneemt als % gemiddeld jaarlijks arbeidsinkomen.</w:t>
-      </w:r>
-    </w:p>
-    <w:bookmarkEnd w:id="31"/>
-    <w:bookmarkStart w:id="32" w:name="impact"/>
-    <w:p>
-      <w:pPr>
-        <w:pStyle w:val="Heading2"/>
-      </w:pPr>
-      <w:r>
-        <w:t xml:space="preserve">Impact</w:t>
-      </w:r>
-    </w:p>
-    <w:p>
-      <w:pPr>
-        <w:pStyle w:val="FirstParagraph"/>
-      </w:pPr>
-      <w:r>
-        <w:t xml:space="preserve">Leiden. Figuur 3 schetst verwachte verloop belangrijke macro-economische variabelen. Eerder gezegd, basisscenario toont effecten demografische verandering zonder ingrepen pensioensysteem. Merken op, beide figuren ook simulatieresultaten twee meer omvattende hervormingen later besproken. Voorlopig genegeerd.</w:t>
-      </w:r>
-    </w:p>
-    <w:bookmarkEnd w:id="32"/>
-    <w:bookmarkStart w:id="33" w:name="hervorming"/>
-    <w:p>
-      <w:pPr>
-        <w:pStyle w:val="Heading2"/>
-      </w:pPr>
-      <w:r>
-        <w:t xml:space="preserve">Hervorming</w:t>
-      </w:r>
-    </w:p>
-    <w:p>
-      <w:pPr>
-        <w:pStyle w:val="FirstParagraph"/>
-      </w:pPr>
-      <w:r>
-        <w:t xml:space="preserve">Arbeid + menselijk kapitaal: positief effect op fysieke kapitaalstock. Gunstig voor arbeidsproductiviteit. Geen toename jaarlijkse uren paneel D bij lage aangeboren aanleg/weinig kansen. Oudere leeftijd meer werken, jongere minder. Geen positieve wisselwerking studie/werk.</w:t>
-      </w:r>
-    </w:p>
-    <w:bookmarkEnd w:id="33"/>
-    <w:bookmarkStart w:id="34" w:name="effecten"/>
-    <w:p>
-      <w:pPr>
-        <w:pStyle w:val="Heading2"/>
-      </w:pPr>
-      <w:r>
-        <w:t xml:space="preserve">Effecten</w:t>
-      </w:r>
-    </w:p>
-    <w:p>
-      <w:pPr>
-        <w:pStyle w:val="FirstParagraph"/>
-      </w:pPr>
-      <w:r>
-        <w:t xml:space="preserve">4 gekozen generaties vergelijken. Van links naar rechts: gepensioneerden, 40-42 jaar, 18-20 jaar, toekomstige generatie. Elke generatie: hoge/lage aanleg voor hoger onderwijs. Positief: welvaartswinst, negatief: verlies. Verhoging pensioenleeftijd verkiezen boven vermindering vervangingsratio.</w:t>
-      </w:r>
-    </w:p>
-    <w:bookmarkEnd w:id="34"/>
-    <w:bookmarkStart w:id="35" w:name="test"/>
-    <w:p>
-      <w:pPr>
-        <w:pStyle w:val="Heading2"/>
-      </w:pPr>
-      <w:r>
-        <w:t xml:space="preserve">Test</w:t>
-      </w:r>
-    </w:p>
-    <w:p>
-      <w:pPr>
-        <w:pStyle w:val="FirstParagraph"/>
-      </w:pPr>
-      <w:r>
-        <w:t xml:space="preserve">Geen tekorten financieren door hogere overheidsdotatie uit algemene middelen. Verhoging consumptiebelasting voor financiering. Hogere sociale bijdrage voor werkenden, lager pensioen voor gepensioneerden. Onzekerheid over toekomstig pensioen, hogere belastingen op arbeid.</w:t>
-      </w:r>
-    </w:p>
-    <w:bookmarkEnd w:id="35"/>
     <w:sectPr/>
   </w:body>
 </w:document>

</xml_diff>

<commit_message>
summation in personalized summary (teacher)
</commit_message>
<xml_diff>
--- a/web-app/saved_files/output.docx
+++ b/web-app/saved_files/output.docx
@@ -18,311 +18,13 @@
         <w:t xml:space="preserve">2023-04-30</w:t>
       </w:r>
     </w:p>
+    <w:bookmarkStart w:id="20" w:name="titel-1"/>
     <w:p>
+      <w:pPr>
+        <w:pStyle w:val="Heading2"/>
+      </w:pPr>
       <w:r>
-        <w:pict>
-          <v:rect style="width:0;height:1.5pt" o:hralign="center" o:hrstd="t" o:hr="t"/>
-        </w:pict>
-      </w:r>
-    </w:p>
-    <w:bookmarkStart w:id="25" w:name="glossary"/>
-    <w:p>
-      <w:pPr>
-        <w:pStyle w:val="Heading1"/>
-      </w:pPr>
-      <w:r>
-        <w:t xml:space="preserve">Glossary</w:t>
-      </w:r>
-    </w:p>
-    <w:tbl>
-      <w:tblPr>
-        <w:tblStyle w:val="Table"/>
-        <w:tblW w:type="auto" w:w="0"/>
-        <w:tblLook w:firstRow="1" w:lastRow="0" w:firstColumn="0" w:lastColumn="0" w:noHBand="0" w:noVBand="0" w:val="0020"/>
-        <w:jc w:val="start"/>
-      </w:tblPr>
-      <w:tblGrid>
-        <w:gridCol w:w="2640"/>
-        <w:gridCol w:w="2640"/>
-        <w:gridCol w:w="2640"/>
-      </w:tblGrid>
-      <w:tr>
-        <w:trPr>
-          <w:tblHeader w:val="true"/>
-        </w:trPr>
-        <w:tc>
-          <w:tcPr/>
-          <w:p>
-            <w:pPr>
-              <w:pStyle w:val="Compact"/>
-              <w:jc w:val="left"/>
-            </w:pPr>
-            <w:r>
-              <w:t xml:space="preserve">Woord</w:t>
-            </w:r>
-          </w:p>
-        </w:tc>
-        <w:tc>
-          <w:tcPr/>
-          <w:p>
-            <w:pPr>
-              <w:pStyle w:val="Compact"/>
-              <w:jc w:val="left"/>
-            </w:pPr>
-            <w:r>
-              <w:t xml:space="preserve">Soort</w:t>
-            </w:r>
-          </w:p>
-        </w:tc>
-        <w:tc>
-          <w:tcPr/>
-          <w:p>
-            <w:pPr>
-              <w:pStyle w:val="Compact"/>
-              <w:jc w:val="left"/>
-            </w:pPr>
-            <w:r>
-              <w:t xml:space="preserve">Definitie</w:t>
-            </w:r>
-          </w:p>
-        </w:tc>
-      </w:tr>
-      <w:tr>
-        <w:tc>
-          <w:tcPr/>
-          <w:p>
-            <w:pPr>
-              <w:pStyle w:val="Compact"/>
-              <w:jc w:val="left"/>
-            </w:pPr>
-            <w:r>
-              <w:t xml:space="preserve">handhavingsmechanismen</w:t>
-            </w:r>
-          </w:p>
-        </w:tc>
-        <w:tc>
-          <w:tcPr/>
-          <w:p>
-            <w:pPr>
-              <w:pStyle w:val="Compact"/>
-              <w:jc w:val="left"/>
-            </w:pPr>
-            <w:r>
-              <w:t xml:space="preserve">NOUN</w:t>
-            </w:r>
-          </w:p>
-        </w:tc>
-        <w:tc>
-          <w:tcPr/>
-          <w:p>
-            <w:pPr>
-              <w:pStyle w:val="Compact"/>
-              <w:jc w:val="left"/>
-            </w:pPr>
-            <w:r>
-              <w:t xml:space="preserve">Enforcement mechanisms.</w:t>
-            </w:r>
-          </w:p>
-        </w:tc>
-      </w:tr>
-      <w:tr>
-        <w:tc>
-          <w:tcPr/>
-          <w:p>
-            <w:pPr>
-              <w:pStyle w:val="Compact"/>
-              <w:jc w:val="left"/>
-            </w:pPr>
-            <w:r>
-              <w:t xml:space="preserve">algoritmen</w:t>
-            </w:r>
-          </w:p>
-        </w:tc>
-        <w:tc>
-          <w:tcPr/>
-          <w:p>
-            <w:pPr>
-              <w:pStyle w:val="Compact"/>
-              <w:jc w:val="left"/>
-            </w:pPr>
-            <w:r>
-              <w:t xml:space="preserve">NOUN</w:t>
-            </w:r>
-          </w:p>
-        </w:tc>
-        <w:tc>
-          <w:tcPr/>
-          <w:p>
-            <w:pPr>
-              <w:pStyle w:val="Compact"/>
-              <w:jc w:val="left"/>
-            </w:pPr>
-            <w:r>
-              <w:t xml:space="preserve">systeem voor berekeningen maken</w:t>
-            </w:r>
-          </w:p>
-        </w:tc>
-      </w:tr>
-      <w:tr>
-        <w:tc>
-          <w:tcPr/>
-          <w:p>
-            <w:pPr>
-              <w:pStyle w:val="Compact"/>
-              <w:jc w:val="left"/>
-            </w:pPr>
-            <w:r>
-              <w:t xml:space="preserve">fragmentatie</w:t>
-            </w:r>
-          </w:p>
-        </w:tc>
-        <w:tc>
-          <w:tcPr/>
-          <w:p>
-            <w:pPr>
-              <w:pStyle w:val="Compact"/>
-              <w:jc w:val="left"/>
-            </w:pPr>
-            <w:r>
-              <w:t xml:space="preserve">NOUN</w:t>
-            </w:r>
-          </w:p>
-        </w:tc>
-        <w:tc>
-          <w:tcPr/>
-          <w:p>
-            <w:pPr>
-              <w:pStyle w:val="Compact"/>
-              <w:jc w:val="left"/>
-            </w:pPr>
-            <w:r>
-              <w:t xml:space="preserve">Definitie kon niet gevonden worden.</w:t>
-            </w:r>
-          </w:p>
-        </w:tc>
-      </w:tr>
-      <w:tr>
-        <w:tc>
-          <w:tcPr/>
-          <w:p>
-            <w:pPr>
-              <w:pStyle w:val="Compact"/>
-              <w:jc w:val="left"/>
-            </w:pPr>
-            <w:r>
-              <w:t xml:space="preserve">algoritmische</w:t>
-            </w:r>
-          </w:p>
-        </w:tc>
-        <w:tc>
-          <w:tcPr/>
-          <w:p>
-            <w:pPr>
-              <w:pStyle w:val="Compact"/>
-              <w:jc w:val="left"/>
-            </w:pPr>
-            <w:r>
-              <w:t xml:space="preserve">ADJ</w:t>
-            </w:r>
-          </w:p>
-        </w:tc>
-        <w:tc>
-          <w:tcPr/>
-          <w:p>
-            <w:pPr>
-              <w:pStyle w:val="Compact"/>
-              <w:jc w:val="left"/>
-            </w:pPr>
-            <w:r>
-              <w:t xml:space="preserve">Algorithmic.</w:t>
-            </w:r>
-          </w:p>
-        </w:tc>
-      </w:tr>
-      <w:tr>
-        <w:tc>
-          <w:tcPr/>
-          <w:p>
-            <w:pPr>
-              <w:pStyle w:val="Compact"/>
-              <w:jc w:val="left"/>
-            </w:pPr>
-            <w:r>
-              <w:t xml:space="preserve">mensenrechten</w:t>
-            </w:r>
-          </w:p>
-        </w:tc>
-        <w:tc>
-          <w:tcPr/>
-          <w:p>
-            <w:pPr>
-              <w:pStyle w:val="Compact"/>
-              <w:jc w:val="left"/>
-            </w:pPr>
-            <w:r>
-              <w:t xml:space="preserve">NOUN</w:t>
-            </w:r>
-          </w:p>
-        </w:tc>
-        <w:tc>
-          <w:tcPr/>
-          <w:p>
-            <w:pPr>
-              <w:pStyle w:val="Compact"/>
-              <w:jc w:val="left"/>
-            </w:pPr>
-            <w:r>
-              <w:t xml:space="preserve">basisrechten van alle mensen</w:t>
-            </w:r>
-          </w:p>
-        </w:tc>
-      </w:tr>
-      <w:tr>
-        <w:tc>
-          <w:tcPr/>
-          <w:p>
-            <w:pPr>
-              <w:pStyle w:val="Compact"/>
-              <w:jc w:val="left"/>
-            </w:pPr>
-            <w:r>
-              <w:t xml:space="preserve">Transparantie</w:t>
-            </w:r>
-          </w:p>
-        </w:tc>
-        <w:tc>
-          <w:tcPr/>
-          <w:p>
-            <w:pPr>
-              <w:pStyle w:val="Compact"/>
-              <w:jc w:val="left"/>
-            </w:pPr>
-            <w:r>
-              <w:t xml:space="preserve">NOUN</w:t>
-            </w:r>
-          </w:p>
-        </w:tc>
-        <w:tc>
-          <w:tcPr/>
-          <w:p>
-            <w:pPr>
-              <w:pStyle w:val="Compact"/>
-              <w:jc w:val="left"/>
-            </w:pPr>
-            <w:r>
-              <w:t xml:space="preserve">doorzichtbaarheid.</w:t>
-            </w:r>
-          </w:p>
-        </w:tc>
-      </w:tr>
-    </w:tbl>
-    <w:bookmarkStart w:id="20" w:name="titel-8"/>
-    <w:p>
-      <w:pPr>
-        <w:pStyle w:val="Heading2"/>
-      </w:pPr>
-      <w:r>
-        <w:t xml:space="preserve">titel 8</w:t>
+        <w:t xml:space="preserve">Titel 1</w:t>
       </w:r>
     </w:p>
     <w:p>
@@ -330,17 +32,41 @@
         <w:pStyle w:val="FirstParagraph"/>
       </w:pPr>
       <w:r>
-        <w:t xml:space="preserve">Controle- en handhavingsmechanismen staan onder druk door de snelle socio-technische ontwikkelingen. Algoritmische systemen maken gebruik van regels gebaseerde algoritmen om gegevens te classificeren, opslaan, combineren en doorzoeken. Daarnaast gebruiken ze machine-lerende algoritmen om patronen in grote datasets te voorspellen. Ondanks de toegenomen regelgeving lijkt dit het gebruik van deze systemen te stimuleren.</w:t>
+        <w:t xml:space="preserve">Vraag: Of zijn huidige controlemechanismen voldoende om burgers te beschermen tegen mogelijke gevolgen van algoritmische surveillance door politie? Drie ontwikkelingen drukken op het traditionele kader: fragmentatie, privatisering, democratisering en toename van collectieve schade. Dit leidt tot verschuivingen van machtsverhoudingen, grootschalige surveillance, discriminatie en stigmatisering. Reflecteer ik over deze ontwikkelingen vanuit de lens van relationele ethiek? Is het huidige juridische kader voldoende?</w:t>
+      </w:r>
+    </w:p>
+    <w:p>
+      <w:pPr>
+        <w:pStyle w:val="BodyText"/>
+      </w:pPr>
+      <w:r>
+        <w:t xml:space="preserve">Vraag: Zijn huidige controlemechanismen voldoende om burgers te beschermen tegen gevolgen van algoritmische surveillance door politie? Drie ontwikkelingen drukken op traditioneel kader: fragmentatie, privatisering, democratisering en toename collectieve schade. Dit leidt tot verschuivingen machtsverhoudingen, grootschalige surveillance, discriminatie en stigmatisering. Reflecteer ik over deze ontwikkelingen vanuit lens relationele ethiek? Is huidige juridisch kader voldoende?</w:t>
+      </w:r>
+    </w:p>
+    <w:p>
+      <w:pPr>
+        <w:pStyle w:val="BodyText"/>
+      </w:pPr>
+      <w:r>
+        <w:t xml:space="preserve">Vraag: Zijn huidige controles voldoende om burgers te beschermen tegen gevolgen algoritmische surveillance door politie? Drie ontwikkelingen drukken op traditioneel kader: fragmentatie, privatisering, democratisering en toename collectieve schade. Dit leidt tot verschuivingen machtsverhoudingen, grootschalige surveillance, discriminatie en stigmatisering. Reflecteer ik over deze ontwikkelingen vanuit lens relationele ethiek? Is huidige juridisch kader voldoende?</w:t>
+      </w:r>
+    </w:p>
+    <w:p>
+      <w:pPr>
+        <w:pStyle w:val="BodyText"/>
+      </w:pPr>
+      <w:r>
+        <w:t xml:space="preserve">Vraag: Zijn huidige controles voldoende om burgers te beschermen tegen gevolgen algoritmische surveillance door politie? Drie ontwik</w:t>
       </w:r>
     </w:p>
     <w:bookmarkEnd w:id="20"/>
-    <w:bookmarkStart w:id="21" w:name="titel-7"/>
+    <w:bookmarkStart w:id="21" w:name="titel-2"/>
     <w:p>
       <w:pPr>
         <w:pStyle w:val="Heading2"/>
       </w:pPr>
       <w:r>
-        <w:t xml:space="preserve">titel 7</w:t>
+        <w:t xml:space="preserve">Titel 2</w:t>
       </w:r>
     </w:p>
     <w:p>
@@ -348,17 +74,17 @@
         <w:pStyle w:val="FirstParagraph"/>
       </w:pPr>
       <w:r>
-        <w:t xml:space="preserve">De vraag of huidige controlemechanismen voldoende zijn om burgers te beschermen tegen mogelijke gevolgen van algoritmische surveillance door politie wordt opgeroepen. Er zijn drie socio-technische ontwikkelingen die druk zetten op het traditionele controle- en handhavingskader. Deze ontwikkelingen zijn fragmentatie van politiewerk, democratisering van surveillance en toename van collectieve schade en sociale gevolgen. Dit leidt tot verschuivingen van machtsverhoudingen, toename van grootschalige surveillance, discriminatie en stigmatisering. Om te bepalen of huidige controlemechanismen voldoende zijn, wordt er gekeken naar deze ontwikkelingen vanuit de lens van relationele ethiek. Hiervoor wordt het huidige juridische kader gebruikt.</w:t>
+        <w:t xml:space="preserve">Relatie-ethiek is gebaseerd op mensen die zich op een gemeenschappelijke manier tot elkaar verhouden. Schade en onrecht door algoritmes kunnen niet los worden gezien van filosofie, technologie, economie, politiek en sociale structuren. Om deze visie te verzoenen met politie en justitie die steeds meer surveillance vragen, moet politieopdracht worden herzien op een relatie-manier, als bescherming van collectieve veiligheid. Veiligheid is meer dan alleen bescherming tegen criminaliteit, maar ook tegen discriminatie, pesterijen, haat, geweld en disproportionele overheidscontrole. Daarnaast is encryptie cruciaal om mensenrechten en kwetsbaren te beschermen.</w:t>
       </w:r>
     </w:p>
     <w:bookmarkEnd w:id="21"/>
-    <w:bookmarkStart w:id="22" w:name="titel-6"/>
+    <w:bookmarkStart w:id="22" w:name="titel-5"/>
     <w:p>
       <w:pPr>
         <w:pStyle w:val="Heading2"/>
       </w:pPr>
       <w:r>
-        <w:t xml:space="preserve">titel 6</w:t>
+        <w:t xml:space="preserve">Titel 5</w:t>
       </w:r>
     </w:p>
     <w:p>
@@ -366,47 +92,10 @@
         <w:pStyle w:val="FirstParagraph"/>
       </w:pPr>
       <w:r>
-        <w:t xml:space="preserve">Deze bijdrage laat zien dat de huidige regels voor gegevensbescherming en de instrumenten die daarbij worden gebruikt vaak beperkt zijn. Er wordt te weinig aandacht besteed aan het beschermen van fundamentele rechten. Daarnaast is de politie niet verplicht om DPIA’s te publiceren, waardoor publieke controle moeilijker wordt. De EU heeft intussen een voorstel voor een AI-wet gepubliceerd met twee doelen: het beschermen van fundamentele rechten van individuen tegen nadelige gevolgen van AI en het harmoniseren van de regelgeving van lidstaten.</w:t>
+        <w:t xml:space="preserve">Er moet nagedacht worden over hoe controlemechanismen herdacht kunnen worden om rekening te houden met asymmetrische machtsrelaties en de toenemende macht van technologiebedrijven. Er moet een democratische, evidence-based proportionaliteitstoets uitgevoerd worden om burgers bij de beslissingen te betrekken. Daarnaast kan er gedacht worden aan een AI-coördinatiecentrum dat beleidsdirecties, toezichthouders en uitvoeringsorganisaties structuur biedt. Ook moet de bevolking betrokken worden bij beslissingen om hun legitimiteit te bewaren. Methoden zoals publieke debatten, openbare raadplegingen, burgerjury’s en citizen-science-initiatieven kunnen hiervoor gebruikt worden.</w:t>
       </w:r>
     </w:p>
     <w:bookmarkEnd w:id="22"/>
-    <w:bookmarkStart w:id="23" w:name="titel-5"/>
-    <w:p>
-      <w:pPr>
-        <w:pStyle w:val="Heading2"/>
-      </w:pPr>
-      <w:r>
-        <w:t xml:space="preserve">titel 5</w:t>
-      </w:r>
-    </w:p>
-    <w:p>
-      <w:pPr>
-        <w:pStyle w:val="FirstParagraph"/>
-      </w:pPr>
-      <w:r>
-        <w:t xml:space="preserve">Er wordt een systeem opgezet om autonome AI-toepassingen met hoog risico te registreren in een openbare databank. Hoe deze beoordelingen precies toegepast en gehandhaafd worden, blijft echter vaag. De verordening slaagt er ook niet in om burgers of het middenveld te betrekken bij deze mechanismen. Er wordt gesuggereerd om algoritmische surveillance-controle mechanismen te herdenken door de lens van relationele ethiek. Dit vereist een fundamentele verschuiving in het denken over onrechtvaardigheid en bestuur AI.</w:t>
-      </w:r>
-    </w:p>
-    <w:bookmarkEnd w:id="23"/>
-    <w:bookmarkStart w:id="24" w:name="titel-3"/>
-    <w:p>
-      <w:pPr>
-        <w:pStyle w:val="Heading2"/>
-      </w:pPr>
-      <w:r>
-        <w:t xml:space="preserve">titel 3</w:t>
-      </w:r>
-    </w:p>
-    <w:p>
-      <w:pPr>
-        <w:pStyle w:val="FirstParagraph"/>
-      </w:pPr>
-      <w:r>
-        <w:t xml:space="preserve">Volgens de Europese Commissie (2020) is het belangrijk om te zorgen dat technologiebedrijven verantwoordelijkheid nemen voor hun acties en dat er een evenwichtige verdeling van macht is. Er moeten controlemechanismen worden ontwikkeld om rekening te houden met de asymmetrische machtsverhoudingen en de toenemende macht van technologiebedrijven. Er moet een democratische evidence-based proportionaliteitstoets worden uitgevoerd om burgers bij de beslissingen te betrekken. Daarnaast kan er gedacht worden aan een AI-coördinatiecentrum dat beleidsdirecties, toezichthouders en uitvoeringsorganisaties structuur biedt. Om de legitimiteit van de beslissingen te behouden, moet de bevolking ook betrokken worden bij de besluitvorming. Hiervoor kunnen methoden zoals publieke debatten, openbare raadplegingen, burgerjury’s en citizen-science initiatieven worden gebruikt.</w:t>
-      </w:r>
-    </w:p>
-    <w:bookmarkEnd w:id="24"/>
-    <w:bookmarkEnd w:id="25"/>
     <w:sectPr/>
   </w:body>
 </w:document>

</xml_diff>